<commit_message>
fix a bug in 1
</commit_message>
<xml_diff>
--- a/hw9/writeup.docx
+++ b/hw9/writeup.docx
@@ -28,14 +28,395 @@
       </w:r>
     </w:p>
     <w:p>
+      <w:pPr>
+        <w:rPr>
+          <w:rFonts w:hint="eastAsia"/>
+        </w:rPr>
+      </w:pPr>
+      <w:r>
+        <w:t>The cost for each state is:</w:t>
+      </w:r>
+    </w:p>
+    <w:tbl>
+      <w:tblPr>
+        <w:tblStyle w:val="aa"/>
+        <w:tblW w:w="0" w:type="auto"/>
+        <w:jc w:val="center"/>
+        <w:tblLook w:val="04A0" w:firstRow="1" w:lastRow="0" w:firstColumn="1" w:lastColumn="0" w:noHBand="0" w:noVBand="1"/>
+      </w:tblPr>
+      <w:tblGrid>
+        <w:gridCol w:w="680"/>
+        <w:gridCol w:w="615"/>
+        <w:gridCol w:w="567"/>
+        <w:gridCol w:w="610"/>
+      </w:tblGrid>
+      <w:tr>
+        <w:trPr>
+          <w:jc w:val="center"/>
+        </w:trPr>
+        <w:tc>
+          <w:tcPr>
+            <w:tcW w:w="680" w:type="dxa"/>
+          </w:tcPr>
+          <w:p>
+            <w:pPr>
+              <w:jc w:val="center"/>
+            </w:pPr>
+            <w:r>
+              <w:rPr>
+                <w:rFonts w:hint="eastAsia"/>
+              </w:rPr>
+              <w:t>Stat</w:t>
+            </w:r>
+            <w:r>
+              <w:t>e</w:t>
+            </w:r>
+          </w:p>
+        </w:tc>
+        <w:tc>
+          <w:tcPr>
+            <w:tcW w:w="615" w:type="dxa"/>
+          </w:tcPr>
+          <w:p>
+            <w:pPr>
+              <w:jc w:val="center"/>
+            </w:pPr>
+            <m:oMathPara>
+              <m:oMath>
+                <m:sSub>
+                  <m:sSubPr>
+                    <m:ctrlPr>
+                      <w:rPr>
+                        <w:rFonts w:ascii="Cambria Math" w:hAnsi="Cambria Math"/>
+                        <w:i/>
+                      </w:rPr>
+                    </m:ctrlPr>
+                  </m:sSubPr>
+                  <m:e>
+                    <m:r>
+                      <w:rPr>
+                        <w:rFonts w:ascii="Cambria Math" w:hAnsi="Cambria Math"/>
+                      </w:rPr>
+                      <m:t>x</m:t>
+                    </m:r>
+                  </m:e>
+                  <m:sub>
+                    <m:r>
+                      <w:rPr>
+                        <w:rFonts w:ascii="Cambria Math" w:hAnsi="Cambria Math"/>
+                      </w:rPr>
+                      <m:t>0</m:t>
+                    </m:r>
+                  </m:sub>
+                </m:sSub>
+              </m:oMath>
+            </m:oMathPara>
+          </w:p>
+        </w:tc>
+        <w:tc>
+          <w:tcPr>
+            <w:tcW w:w="567" w:type="dxa"/>
+          </w:tcPr>
+          <w:p>
+            <w:pPr>
+              <w:jc w:val="center"/>
+            </w:pPr>
+            <m:oMathPara>
+              <m:oMath>
+                <m:sSub>
+                  <m:sSubPr>
+                    <m:ctrlPr>
+                      <w:rPr>
+                        <w:rFonts w:ascii="Cambria Math" w:hAnsi="Cambria Math"/>
+                        <w:i/>
+                      </w:rPr>
+                    </m:ctrlPr>
+                  </m:sSubPr>
+                  <m:e>
+                    <m:r>
+                      <w:rPr>
+                        <w:rFonts w:ascii="Cambria Math" w:hAnsi="Cambria Math"/>
+                      </w:rPr>
+                      <m:t>x</m:t>
+                    </m:r>
+                  </m:e>
+                  <m:sub>
+                    <m:r>
+                      <w:rPr>
+                        <w:rFonts w:ascii="Cambria Math" w:hAnsi="Cambria Math"/>
+                      </w:rPr>
+                      <m:t>1</m:t>
+                    </m:r>
+                  </m:sub>
+                </m:sSub>
+              </m:oMath>
+            </m:oMathPara>
+          </w:p>
+        </w:tc>
+        <w:tc>
+          <w:tcPr>
+            <w:tcW w:w="610" w:type="dxa"/>
+          </w:tcPr>
+          <w:p>
+            <w:pPr>
+              <w:jc w:val="center"/>
+            </w:pPr>
+            <w:r>
+              <w:t>Cost</w:t>
+            </w:r>
+          </w:p>
+        </w:tc>
+      </w:tr>
+      <w:tr>
+        <w:trPr>
+          <w:jc w:val="center"/>
+        </w:trPr>
+        <w:tc>
+          <w:tcPr>
+            <w:tcW w:w="680" w:type="dxa"/>
+          </w:tcPr>
+          <w:p>
+            <w:pPr>
+              <w:jc w:val="center"/>
+            </w:pPr>
+            <w:r>
+              <w:t>1</w:t>
+            </w:r>
+          </w:p>
+        </w:tc>
+        <w:tc>
+          <w:tcPr>
+            <w:tcW w:w="615" w:type="dxa"/>
+          </w:tcPr>
+          <w:p>
+            <w:pPr>
+              <w:jc w:val="center"/>
+            </w:pPr>
+            <w:r>
+              <w:t>0</w:t>
+            </w:r>
+          </w:p>
+        </w:tc>
+        <w:tc>
+          <w:tcPr>
+            <w:tcW w:w="567" w:type="dxa"/>
+          </w:tcPr>
+          <w:p>
+            <w:pPr>
+              <w:jc w:val="center"/>
+            </w:pPr>
+            <w:r>
+              <w:t>1</w:t>
+            </w:r>
+          </w:p>
+        </w:tc>
+        <w:tc>
+          <w:tcPr>
+            <w:tcW w:w="610" w:type="dxa"/>
+          </w:tcPr>
+          <w:p>
+            <w:pPr>
+              <w:jc w:val="center"/>
+            </w:pPr>
+            <w:r>
+              <w:t>2</w:t>
+            </w:r>
+          </w:p>
+        </w:tc>
+      </w:tr>
+      <w:tr>
+        <w:trPr>
+          <w:jc w:val="center"/>
+        </w:trPr>
+        <w:tc>
+          <w:tcPr>
+            <w:tcW w:w="680" w:type="dxa"/>
+          </w:tcPr>
+          <w:p>
+            <w:pPr>
+              <w:jc w:val="center"/>
+            </w:pPr>
+            <w:r>
+              <w:t>2</w:t>
+            </w:r>
+          </w:p>
+        </w:tc>
+        <w:tc>
+          <w:tcPr>
+            <w:tcW w:w="615" w:type="dxa"/>
+          </w:tcPr>
+          <w:p>
+            <w:pPr>
+              <w:jc w:val="center"/>
+            </w:pPr>
+            <w:r>
+              <w:t>1</w:t>
+            </w:r>
+          </w:p>
+        </w:tc>
+        <w:tc>
+          <w:tcPr>
+            <w:tcW w:w="567" w:type="dxa"/>
+          </w:tcPr>
+          <w:p>
+            <w:pPr>
+              <w:jc w:val="center"/>
+            </w:pPr>
+            <w:r>
+              <w:t>0</w:t>
+            </w:r>
+          </w:p>
+        </w:tc>
+        <w:tc>
+          <w:tcPr>
+            <w:tcW w:w="610" w:type="dxa"/>
+          </w:tcPr>
+          <w:p>
+            <w:pPr>
+              <w:jc w:val="center"/>
+            </w:pPr>
+            <w:r>
+              <w:t>3</w:t>
+            </w:r>
+          </w:p>
+        </w:tc>
+      </w:tr>
+      <w:tr>
+        <w:trPr>
+          <w:jc w:val="center"/>
+        </w:trPr>
+        <w:tc>
+          <w:tcPr>
+            <w:tcW w:w="680" w:type="dxa"/>
+          </w:tcPr>
+          <w:p>
+            <w:pPr>
+              <w:jc w:val="center"/>
+            </w:pPr>
+            <w:r>
+              <w:t>3</w:t>
+            </w:r>
+          </w:p>
+        </w:tc>
+        <w:tc>
+          <w:tcPr>
+            <w:tcW w:w="615" w:type="dxa"/>
+          </w:tcPr>
+          <w:p>
+            <w:pPr>
+              <w:jc w:val="center"/>
+            </w:pPr>
+            <w:r>
+              <w:t>0</w:t>
+            </w:r>
+          </w:p>
+        </w:tc>
+        <w:tc>
+          <w:tcPr>
+            <w:tcW w:w="567" w:type="dxa"/>
+          </w:tcPr>
+          <w:p>
+            <w:pPr>
+              <w:jc w:val="center"/>
+            </w:pPr>
+            <w:r>
+              <w:t>0</w:t>
+            </w:r>
+          </w:p>
+        </w:tc>
+        <w:tc>
+          <w:tcPr>
+            <w:tcW w:w="610" w:type="dxa"/>
+          </w:tcPr>
+          <w:p>
+            <w:pPr>
+              <w:jc w:val="center"/>
+            </w:pPr>
+            <w:r>
+              <w:t>0</w:t>
+            </w:r>
+          </w:p>
+        </w:tc>
+      </w:tr>
+      <w:tr>
+        <w:trPr>
+          <w:jc w:val="center"/>
+        </w:trPr>
+        <w:tc>
+          <w:tcPr>
+            <w:tcW w:w="680" w:type="dxa"/>
+          </w:tcPr>
+          <w:p>
+            <w:pPr>
+              <w:jc w:val="center"/>
+            </w:pPr>
+            <w:r>
+              <w:t>4</w:t>
+            </w:r>
+          </w:p>
+        </w:tc>
+        <w:tc>
+          <w:tcPr>
+            <w:tcW w:w="615" w:type="dxa"/>
+          </w:tcPr>
+          <w:p>
+            <w:pPr>
+              <w:jc w:val="center"/>
+            </w:pPr>
+            <w:r>
+              <w:t>1</w:t>
+            </w:r>
+          </w:p>
+        </w:tc>
+        <w:tc>
+          <w:tcPr>
+            <w:tcW w:w="567" w:type="dxa"/>
+          </w:tcPr>
+          <w:p>
+            <w:pPr>
+              <w:jc w:val="center"/>
+            </w:pPr>
+            <w:r>
+              <w:t>0</w:t>
+            </w:r>
+          </w:p>
+        </w:tc>
+        <w:tc>
+          <w:tcPr>
+            <w:tcW w:w="610" w:type="dxa"/>
+          </w:tcPr>
+          <w:p>
+            <w:pPr>
+              <w:jc w:val="center"/>
+            </w:pPr>
+            <w:r>
+              <w:t>1</w:t>
+            </w:r>
+          </w:p>
+        </w:tc>
+      </w:tr>
+    </w:tbl>
+    <w:p/>
+    <w:p>
+      <w:r>
+        <w:t xml:space="preserve">Therefore, we have the transition probability </w:t>
+      </w:r>
+      <w:r>
+        <w:t>diagram as</w:t>
+      </w:r>
+      <w:r>
+        <w:t>:</w:t>
+      </w:r>
+    </w:p>
+    <w:p>
       <w:r>
         <w:rPr>
           <w:noProof/>
         </w:rPr>
         <w:drawing>
           <wp:inline distT="0" distB="0" distL="0" distR="0">
-            <wp:extent cx="5363558" cy="4625162"/>
-            <wp:effectExtent l="0" t="0" r="8890" b="4445"/>
+            <wp:extent cx="5092262" cy="4391216"/>
+            <wp:effectExtent l="0" t="0" r="0" b="9525"/>
             <wp:docPr id="1" name="图片 1"/>
             <wp:cNvGraphicFramePr>
               <a:graphicFrameLocks xmlns:a="http://schemas.openxmlformats.org/drawingml/2006/main" noChangeAspect="1"/>
@@ -65,7 +446,7 @@
                   <pic:spPr bwMode="auto">
                     <a:xfrm>
                       <a:off x="0" y="0"/>
-                      <a:ext cx="5366532" cy="4627727"/>
+                      <a:ext cx="5119427" cy="4414641"/>
                     </a:xfrm>
                     <a:prstGeom prst="rect">
                       <a:avLst/>
@@ -92,6 +473,7 @@
         <w:pStyle w:val="3"/>
       </w:pPr>
       <w:r>
+        <w:lastRenderedPageBreak/>
         <w:t xml:space="preserve">Part </w:t>
       </w:r>
       <w:r>
@@ -511,7 +893,6 @@
         <w:pStyle w:val="3"/>
       </w:pPr>
       <w:r>
-        <w:lastRenderedPageBreak/>
         <w:t>Part c)</w:t>
       </w:r>
     </w:p>
@@ -1379,7 +1760,10 @@
         </w:tc>
       </w:tr>
     </w:tbl>
-    <w:p/>
+    <w:p>
+      <w:bookmarkStart w:id="0" w:name="_GoBack"/>
+      <w:bookmarkEnd w:id="0"/>
+    </w:p>
     <w:p>
       <w:r>
         <w:t xml:space="preserve">We have </w:t>
@@ -2408,6 +2792,7 @@
                 <w:rFonts w:hint="eastAsia"/>
                 <w:color w:val="000000"/>
               </w:rPr>
+              <w:lastRenderedPageBreak/>
               <w:t xml:space="preserve">0.333 </w:t>
             </w:r>
           </w:p>
@@ -5099,6 +5484,7 @@
                 <w:rFonts w:hint="eastAsia"/>
                 <w:color w:val="000000"/>
               </w:rPr>
+              <w:lastRenderedPageBreak/>
               <w:t xml:space="preserve">0.000 </w:t>
             </w:r>
           </w:p>
@@ -5322,7 +5708,6 @@
         <w:pStyle w:val="2"/>
       </w:pPr>
       <w:r>
-        <w:lastRenderedPageBreak/>
         <w:t>Problem.2</w:t>
       </w:r>
     </w:p>
@@ -5484,7 +5869,15 @@
     </w:p>
     <w:p>
       <w:r>
-        <w:t>The neighbors of 1 are {2, 4, 5}, since the move probability from 1 to these states are 1/3 each.</w:t>
+        <w:t xml:space="preserve">The neighbors of 1 are {2, 4, </w:t>
+      </w:r>
+      <w:proofErr w:type="gramStart"/>
+      <w:r>
+        <w:t>5</w:t>
+      </w:r>
+      <w:proofErr w:type="gramEnd"/>
+      <w:r>
+        <w:t>}, since the move probability from 1 to these states are 1/3 each.</w:t>
       </w:r>
     </w:p>
     <w:p>
@@ -5500,7 +5893,15 @@
         <w:t>The neighbors of 2 are</w:t>
       </w:r>
       <w:r>
-        <w:t xml:space="preserve"> {1, 3, 4}. We firstly notice that </w:t>
+        <w:t xml:space="preserve"> {1, 3, </w:t>
+      </w:r>
+      <w:proofErr w:type="gramStart"/>
+      <w:r>
+        <w:t>4</w:t>
+      </w:r>
+      <w:proofErr w:type="gramEnd"/>
+      <w:r>
+        <w:t xml:space="preserve">}. We firstly notice that </w:t>
       </w:r>
       <m:oMath>
         <m:sSub>
@@ -5661,7 +6062,31 @@
         </m:sSub>
       </m:oMath>
       <w:r>
-        <w:t xml:space="preserve"> = 1, meaning 6 is a local minimum. And therefore 6 has to be better than at least 3 of its neighbors. If 6 is to be a neighbor of 2, then 2 will need to be better than 4 states(including 6 and its 3 neighbors). This is impossible as we showed both 3, 4, and 5 are better than 2. Thus, the remaining neighbor can only be 1.</w:t>
+        <w:t xml:space="preserve"> = 1, meaning 6 is a local minimum. And therefore 6 </w:t>
+      </w:r>
+      <w:proofErr w:type="gramStart"/>
+      <w:r>
+        <w:t>has</w:t>
+      </w:r>
+      <w:proofErr w:type="gramEnd"/>
+      <w:r>
+        <w:t xml:space="preserve"> to be better than at least 3 of its neighbors. If 6 is to be a neighbor of 2, then 2 will need to be better than 4 </w:t>
+      </w:r>
+      <w:proofErr w:type="gramStart"/>
+      <w:r>
+        <w:t>states(</w:t>
+      </w:r>
+      <w:proofErr w:type="gramEnd"/>
+      <w:r>
+        <w:t>including 6 and its 3 neighbors). This is impossible as we showed both 3, 4, a</w:t>
+      </w:r>
+      <w:proofErr w:type="spellStart"/>
+      <w:r>
+        <w:t>nd</w:t>
+      </w:r>
+      <w:proofErr w:type="spellEnd"/>
+      <w:r>
+        <w:t xml:space="preserve"> 5 are better than 2. Thus, the remaining neighbor can only be 1.</w:t>
       </w:r>
     </w:p>
     <w:p>
@@ -5720,6 +6145,7 @@
     </w:p>
     <w:p>
       <w:r>
+        <w:lastRenderedPageBreak/>
         <w:t>J(1) &lt; J(2), J(1) &lt; J(3), J(1) &lt; J(4), J(1) &lt; J(5)</w:t>
       </w:r>
       <w:r>
@@ -5789,7 +6215,15 @@
     </w:p>
     <w:p>
       <w:r>
-        <w:t>Yes. Both 5 and 6 are local optimum. 4 Could also be a local optimum. As we have identified the sequence of 1,</w:t>
+        <w:t xml:space="preserve">Yes. Both 5 and 6 are local optimum. 4 Could also be a local </w:t>
+      </w:r>
+      <w:proofErr w:type="gramStart"/>
+      <w:r>
+        <w:t>optimum.</w:t>
+      </w:r>
+      <w:proofErr w:type="gramEnd"/>
+      <w:r>
+        <w:t xml:space="preserve"> As we have identified the sequence of 1,</w:t>
       </w:r>
       <w:r>
         <w:t xml:space="preserve"> </w:t>
@@ -5812,8 +6246,13 @@
       <w:r>
         <w:t xml:space="preserve"> </w:t>
       </w:r>
-      <w:r>
-        <w:t>6 to have neighbors 1,</w:t>
+      <w:proofErr w:type="gramStart"/>
+      <w:r>
+        <w:t>6</w:t>
+      </w:r>
+      <w:proofErr w:type="gramEnd"/>
+      <w:r>
+        <w:t xml:space="preserve"> to have neighbors 1,</w:t>
       </w:r>
       <w:r>
         <w:t xml:space="preserve"> </w:t>
@@ -5836,8 +6275,13 @@
       <w:r>
         <w:t xml:space="preserve"> </w:t>
       </w:r>
-      <w:r>
-        <w:t>6.</w:t>
+      <w:proofErr w:type="gramStart"/>
+      <w:r>
+        <w:t>6</w:t>
+      </w:r>
+      <w:proofErr w:type="gramEnd"/>
+      <w:r>
+        <w:t>.</w:t>
       </w:r>
     </w:p>
     <w:p>
@@ -5845,7 +6289,6 @@
         <w:pStyle w:val="2"/>
       </w:pPr>
       <w:r>
-        <w:lastRenderedPageBreak/>
         <w:t>Problem.3</w:t>
       </w:r>
     </w:p>
@@ -5860,16 +6303,18 @@
         <w:t>Part</w:t>
       </w:r>
       <w:r>
-        <w:t xml:space="preserve"> </w:t>
-      </w:r>
-      <w:r>
-        <w:t>a)</w:t>
+        <w:t xml:space="preserve"> a)</w:t>
       </w:r>
     </w:p>
     <w:p>
       <w:r>
-        <w:t xml:space="preserve">The lower bound for the probability of a schema surviving crossover in one generation is </w:t>
-      </w:r>
+        <w:t xml:space="preserve">The lower bound for the probability of a schema surviving crossover in one generation </w:t>
+      </w:r>
+      <w:proofErr w:type="gramStart"/>
+      <w:r>
+        <w:t xml:space="preserve">is </w:t>
+      </w:r>
+      <w:proofErr w:type="gramEnd"/>
       <m:oMath>
         <m:r>
           <w:rPr>
@@ -6321,16 +6766,18 @@
         <w:pStyle w:val="3"/>
       </w:pPr>
       <w:r>
-        <w:t xml:space="preserve">Part </w:t>
-      </w:r>
-      <w:r>
-        <w:t>b)</w:t>
+        <w:t>Part b)</w:t>
       </w:r>
     </w:p>
     <w:p>
       <w:r>
-        <w:t xml:space="preserve">The probability of surviving mutation in one generation is </w:t>
-      </w:r>
+        <w:t xml:space="preserve">The probability of surviving mutation in one generation </w:t>
+      </w:r>
+      <w:proofErr w:type="gramStart"/>
+      <w:r>
+        <w:t xml:space="preserve">is </w:t>
+      </w:r>
+      <w:proofErr w:type="gramEnd"/>
       <m:oMath>
         <m:sSup>
           <m:sSupPr>
@@ -7000,10 +7447,8 @@
         <w:pStyle w:val="3"/>
       </w:pPr>
       <w:r>
-        <w:t xml:space="preserve">Part </w:t>
-      </w:r>
-      <w:r>
-        <w:t>c)</w:t>
+        <w:lastRenderedPageBreak/>
+        <w:t>Part c)</w:t>
       </w:r>
     </w:p>
     <w:p>
@@ -7402,7 +7847,6 @@
     </w:p>
     <w:p>
       <w:r>
-        <w:lastRenderedPageBreak/>
         <w:t xml:space="preserve">For **1***1**0*: </w:t>
       </w:r>
       <m:oMath>
@@ -7457,8 +7901,6 @@
       <w:r>
         <w:t>for P</w:t>
       </w:r>
-      <w:bookmarkStart w:id="0" w:name="_GoBack"/>
-      <w:bookmarkEnd w:id="0"/>
       <w:r>
         <w:t>roblem.1</w:t>
       </w:r>
@@ -7506,7 +7948,27 @@
                 <w:sz w:val="20"/>
                 <w:szCs w:val="20"/>
               </w:rPr>
-              <w:t xml:space="preserve"> t = getMatrix(T)</w:t>
+              <w:t xml:space="preserve"> t = </w:t>
+            </w:r>
+            <w:proofErr w:type="spellStart"/>
+            <w:r>
+              <w:rPr>
+                <w:rFonts w:ascii="Courier New" w:hAnsi="Courier New" w:cs="Courier New"/>
+                <w:color w:val="000000"/>
+                <w:sz w:val="20"/>
+                <w:szCs w:val="20"/>
+              </w:rPr>
+              <w:t>getMatrix</w:t>
+            </w:r>
+            <w:proofErr w:type="spellEnd"/>
+            <w:r>
+              <w:rPr>
+                <w:rFonts w:ascii="Courier New" w:hAnsi="Courier New" w:cs="Courier New"/>
+                <w:color w:val="000000"/>
+                <w:sz w:val="20"/>
+                <w:szCs w:val="20"/>
+              </w:rPr>
+              <w:t>(T)</w:t>
             </w:r>
           </w:p>
           <w:p>
@@ -7598,7 +8060,27 @@
                 <w:sz w:val="20"/>
                 <w:szCs w:val="20"/>
               </w:rPr>
-              <w:t>t(2, 1) = 0.5*exp(-1/T);</w:t>
+              <w:t>t(2, 1) = 0.5*</w:t>
+            </w:r>
+            <w:proofErr w:type="spellStart"/>
+            <w:r>
+              <w:rPr>
+                <w:rFonts w:ascii="Courier New" w:hAnsi="Courier New" w:cs="Courier New"/>
+                <w:color w:val="000000"/>
+                <w:sz w:val="20"/>
+                <w:szCs w:val="20"/>
+              </w:rPr>
+              <w:t>exp</w:t>
+            </w:r>
+            <w:proofErr w:type="spellEnd"/>
+            <w:r>
+              <w:rPr>
+                <w:rFonts w:ascii="Courier New" w:hAnsi="Courier New" w:cs="Courier New"/>
+                <w:color w:val="000000"/>
+                <w:sz w:val="20"/>
+                <w:szCs w:val="20"/>
+              </w:rPr>
+              <w:t>(-1/T);</w:t>
             </w:r>
           </w:p>
           <w:p>
@@ -7621,7 +8103,27 @@
                 <w:sz w:val="20"/>
                 <w:szCs w:val="20"/>
               </w:rPr>
-              <w:t>t(2, 4) = 0.5*exp(-2/T);</w:t>
+              <w:t>t(2, 4) = 0.5*</w:t>
+            </w:r>
+            <w:proofErr w:type="spellStart"/>
+            <w:r>
+              <w:rPr>
+                <w:rFonts w:ascii="Courier New" w:hAnsi="Courier New" w:cs="Courier New"/>
+                <w:color w:val="000000"/>
+                <w:sz w:val="20"/>
+                <w:szCs w:val="20"/>
+              </w:rPr>
+              <w:t>exp</w:t>
+            </w:r>
+            <w:proofErr w:type="spellEnd"/>
+            <w:r>
+              <w:rPr>
+                <w:rFonts w:ascii="Courier New" w:hAnsi="Courier New" w:cs="Courier New"/>
+                <w:color w:val="000000"/>
+                <w:sz w:val="20"/>
+                <w:szCs w:val="20"/>
+              </w:rPr>
+              <w:t>(-2/T);</w:t>
             </w:r>
           </w:p>
           <w:p>
@@ -7667,7 +8169,27 @@
                 <w:sz w:val="20"/>
                 <w:szCs w:val="20"/>
               </w:rPr>
-              <w:t>t(3, 1) = 0.5*exp(-2/T);</w:t>
+              <w:t>t(3, 1) = 0.5*</w:t>
+            </w:r>
+            <w:proofErr w:type="spellStart"/>
+            <w:r>
+              <w:rPr>
+                <w:rFonts w:ascii="Courier New" w:hAnsi="Courier New" w:cs="Courier New"/>
+                <w:color w:val="000000"/>
+                <w:sz w:val="20"/>
+                <w:szCs w:val="20"/>
+              </w:rPr>
+              <w:t>exp</w:t>
+            </w:r>
+            <w:proofErr w:type="spellEnd"/>
+            <w:r>
+              <w:rPr>
+                <w:rFonts w:ascii="Courier New" w:hAnsi="Courier New" w:cs="Courier New"/>
+                <w:color w:val="000000"/>
+                <w:sz w:val="20"/>
+                <w:szCs w:val="20"/>
+              </w:rPr>
+              <w:t>(-2/T);</w:t>
             </w:r>
           </w:p>
           <w:p>
@@ -7690,7 +8212,27 @@
                 <w:sz w:val="20"/>
                 <w:szCs w:val="20"/>
               </w:rPr>
-              <w:t>t(3, 4) = 0.5*exp(-3/T);</w:t>
+              <w:t>t(3, 4) = 0.5*</w:t>
+            </w:r>
+            <w:proofErr w:type="spellStart"/>
+            <w:r>
+              <w:rPr>
+                <w:rFonts w:ascii="Courier New" w:hAnsi="Courier New" w:cs="Courier New"/>
+                <w:color w:val="000000"/>
+                <w:sz w:val="20"/>
+                <w:szCs w:val="20"/>
+              </w:rPr>
+              <w:t>exp</w:t>
+            </w:r>
+            <w:proofErr w:type="spellEnd"/>
+            <w:r>
+              <w:rPr>
+                <w:rFonts w:ascii="Courier New" w:hAnsi="Courier New" w:cs="Courier New"/>
+                <w:color w:val="000000"/>
+                <w:sz w:val="20"/>
+                <w:szCs w:val="20"/>
+              </w:rPr>
+              <w:t>(-3/T);</w:t>
             </w:r>
           </w:p>
           <w:p>
@@ -7770,7 +8312,7 @@
       <w:headerReference w:type="default" r:id="rId10"/>
       <w:footerReference w:type="default" r:id="rId11"/>
       <w:pgSz w:w="12240" w:h="15840"/>
-      <w:pgMar w:top="1440" w:right="1080" w:bottom="1440" w:left="1080" w:header="720" w:footer="720" w:gutter="0"/>
+      <w:pgMar w:top="1440" w:right="1800" w:bottom="1440" w:left="1800" w:header="720" w:footer="720" w:gutter="0"/>
       <w:cols w:space="720"/>
       <w:docGrid w:linePitch="360"/>
     </w:sectPr>
@@ -7837,7 +8379,7 @@
           <w:rPr>
             <w:noProof/>
           </w:rPr>
-          <w:t>5</w:t>
+          <w:t>2</w:t>
         </w:r>
         <w:r>
           <w:rPr>
@@ -7902,12 +8444,14 @@
     <w:r>
       <w:t xml:space="preserve"> (</w:t>
     </w:r>
+    <w:proofErr w:type="spellStart"/>
     <w:r>
       <w:rPr>
         <w:rFonts w:hint="eastAsia"/>
       </w:rPr>
       <w:t>Writeup</w:t>
     </w:r>
+    <w:proofErr w:type="spellEnd"/>
     <w:r>
       <w:t xml:space="preserve">) </w:t>
     </w:r>
@@ -7927,7 +8471,39 @@
       <w:t xml:space="preserve">                   </w:t>
     </w:r>
     <w:r>
-      <w:t xml:space="preserve">                                        Heng zhe Duan(hd79), Yu Cheng(yc489)</w:t>
+      <w:t xml:space="preserve">        </w:t>
+    </w:r>
+    <w:r>
+      <w:t xml:space="preserve">           </w:t>
+    </w:r>
+    <w:proofErr w:type="spellStart"/>
+    <w:r>
+      <w:t>Heng</w:t>
+    </w:r>
+    <w:proofErr w:type="spellEnd"/>
+    <w:r>
+      <w:t xml:space="preserve"> </w:t>
+    </w:r>
+    <w:proofErr w:type="spellStart"/>
+    <w:r>
+      <w:t>zhe</w:t>
+    </w:r>
+    <w:proofErr w:type="spellEnd"/>
+    <w:r>
+      <w:t xml:space="preserve"> </w:t>
+    </w:r>
+    <w:proofErr w:type="spellStart"/>
+    <w:proofErr w:type="gramStart"/>
+    <w:r>
+      <w:t>Duan</w:t>
+    </w:r>
+    <w:proofErr w:type="spellEnd"/>
+    <w:r>
+      <w:t>(</w:t>
+    </w:r>
+    <w:proofErr w:type="gramEnd"/>
+    <w:r>
+      <w:t>hd79), Yu Cheng(yc489)</w:t>
     </w:r>
   </w:p>
 </w:hdr>
@@ -10921,6 +11497,522 @@
 </w:styles>
 </file>
 
+<file path=word/glossary/document.xml><?xml version="1.0" encoding="utf-8"?>
+<w:glossaryDocument xmlns:wpc="http://schemas.microsoft.com/office/word/2010/wordprocessingCanvas" xmlns:mc="http://schemas.openxmlformats.org/markup-compatibility/2006" xmlns:o="urn:schemas-microsoft-com:office:office" xmlns:r="http://schemas.openxmlformats.org/officeDocument/2006/relationships" xmlns:m="http://schemas.openxmlformats.org/officeDocument/2006/math" xmlns:v="urn:schemas-microsoft-com:vml" xmlns:wp14="http://schemas.microsoft.com/office/word/2010/wordprocessingDrawing" xmlns:wp="http://schemas.openxmlformats.org/drawingml/2006/wordprocessingDrawing" xmlns:w10="urn:schemas-microsoft-com:office:word" xmlns:w="http://schemas.openxmlformats.org/wordprocessingml/2006/main" xmlns:w14="http://schemas.microsoft.com/office/word/2010/wordml" xmlns:wpg="http://schemas.microsoft.com/office/word/2010/wordprocessingGroup" xmlns:wpi="http://schemas.microsoft.com/office/word/2010/wordprocessingInk" xmlns:wne="http://schemas.microsoft.com/office/word/2006/wordml" xmlns:wps="http://schemas.microsoft.com/office/word/2010/wordprocessingShape" mc:Ignorable="w14 wp14"/>
+</file>
+
+<file path=word/glossary/fontTable.xml><?xml version="1.0" encoding="utf-8"?>
+<w:fonts xmlns:mc="http://schemas.openxmlformats.org/markup-compatibility/2006" xmlns:r="http://schemas.openxmlformats.org/officeDocument/2006/relationships" xmlns:w="http://schemas.openxmlformats.org/wordprocessingml/2006/main" xmlns:w14="http://schemas.microsoft.com/office/word/2010/wordml" mc:Ignorable="w14">
+  <w:font w:name="Calibri">
+    <w:panose1 w:val="020F0502020204030204"/>
+    <w:charset w:val="00"/>
+    <w:family w:val="swiss"/>
+    <w:pitch w:val="variable"/>
+    <w:sig w:usb0="E10002FF" w:usb1="4000ACFF" w:usb2="00000009" w:usb3="00000000" w:csb0="0000019F" w:csb1="00000000"/>
+  </w:font>
+  <w:font w:name="Times New Roman">
+    <w:panose1 w:val="02020603050405020304"/>
+    <w:charset w:val="00"/>
+    <w:family w:val="roman"/>
+    <w:pitch w:val="variable"/>
+    <w:sig w:usb0="E0002AFF" w:usb1="C0007841" w:usb2="00000009" w:usb3="00000000" w:csb0="000001FF" w:csb1="00000000"/>
+  </w:font>
+  <w:font w:name="宋体">
+    <w:altName w:val="SimSun"/>
+    <w:panose1 w:val="02010600030101010101"/>
+    <w:charset w:val="86"/>
+    <w:family w:val="auto"/>
+    <w:pitch w:val="variable"/>
+    <w:sig w:usb0="00000003" w:usb1="288F0000" w:usb2="00000016" w:usb3="00000000" w:csb0="00040001" w:csb1="00000000"/>
+  </w:font>
+  <w:font w:name="Cambria">
+    <w:panose1 w:val="02040503050406030204"/>
+    <w:charset w:val="00"/>
+    <w:family w:val="roman"/>
+    <w:pitch w:val="variable"/>
+    <w:sig w:usb0="E00002FF" w:usb1="400004FF" w:usb2="00000000" w:usb3="00000000" w:csb0="0000019F" w:csb1="00000000"/>
+  </w:font>
+  <w:font w:name="Tahoma">
+    <w:panose1 w:val="020B0604030504040204"/>
+    <w:charset w:val="00"/>
+    <w:family w:val="swiss"/>
+    <w:pitch w:val="variable"/>
+    <w:sig w:usb0="E1002EFF" w:usb1="C000605B" w:usb2="00000029" w:usb3="00000000" w:csb0="000101FF" w:csb1="00000000"/>
+  </w:font>
+  <w:font w:name="Cambria Math">
+    <w:panose1 w:val="02040503050406030204"/>
+    <w:charset w:val="00"/>
+    <w:family w:val="roman"/>
+    <w:pitch w:val="variable"/>
+    <w:sig w:usb0="E00002FF" w:usb1="420024FF" w:usb2="00000000" w:usb3="00000000" w:csb0="0000019F" w:csb1="00000000"/>
+  </w:font>
+  <w:font w:name="Courier New">
+    <w:panose1 w:val="02070309020205020404"/>
+    <w:charset w:val="00"/>
+    <w:family w:val="modern"/>
+    <w:pitch w:val="fixed"/>
+    <w:sig w:usb0="E0002AFF" w:usb1="C0007843" w:usb2="00000009" w:usb3="00000000" w:csb0="000001FF" w:csb1="00000000"/>
+  </w:font>
+</w:fonts>
+</file>
+
+<file path=word/glossary/settings.xml><?xml version="1.0" encoding="utf-8"?>
+<w:settings xmlns:mc="http://schemas.openxmlformats.org/markup-compatibility/2006" xmlns:o="urn:schemas-microsoft-com:office:office" xmlns:r="http://schemas.openxmlformats.org/officeDocument/2006/relationships" xmlns:m="http://schemas.openxmlformats.org/officeDocument/2006/math" xmlns:v="urn:schemas-microsoft-com:vml" xmlns:w10="urn:schemas-microsoft-com:office:word" xmlns:w="http://schemas.openxmlformats.org/wordprocessingml/2006/main" xmlns:w14="http://schemas.microsoft.com/office/word/2010/wordml" xmlns:sl="http://schemas.openxmlformats.org/schemaLibrary/2006/main" mc:Ignorable="w14">
+  <w:view w:val="normal"/>
+  <w:bordersDoNotSurroundHeader/>
+  <w:bordersDoNotSurroundFooter/>
+  <w:defaultTabStop w:val="420"/>
+  <w:drawingGridVerticalSpacing w:val="156"/>
+  <w:displayHorizontalDrawingGridEvery w:val="0"/>
+  <w:displayVerticalDrawingGridEvery w:val="2"/>
+  <w:characterSpacingControl w:val="compressPunctuation"/>
+  <w:compat>
+    <w:spaceForUL/>
+    <w:balanceSingleByteDoubleByteWidth/>
+    <w:doNotLeaveBackslashAlone/>
+    <w:ulTrailSpace/>
+    <w:doNotExpandShiftReturn/>
+    <w:adjustLineHeightInTable/>
+    <w:useFELayout/>
+    <w:compatSetting w:name="compatibilityMode" w:uri="http://schemas.microsoft.com/office/word" w:val="14"/>
+    <w:compatSetting w:name="overrideTableStyleFontSizeAndJustification" w:uri="http://schemas.microsoft.com/office/word" w:val="1"/>
+    <w:compatSetting w:name="enableOpenTypeFeatures" w:uri="http://schemas.microsoft.com/office/word" w:val="1"/>
+    <w:compatSetting w:name="doNotFlipMirrorIndents" w:uri="http://schemas.microsoft.com/office/word" w:val="1"/>
+  </w:compat>
+  <w:rsids>
+    <w:rsidRoot w:val="006D7F18"/>
+    <w:rsid w:val="006D7F18"/>
+    <w:rsid w:val="00F42149"/>
+  </w:rsids>
+  <m:mathPr>
+    <m:mathFont m:val="Cambria Math"/>
+    <m:brkBin m:val="before"/>
+    <m:brkBinSub m:val="--"/>
+    <m:smallFrac m:val="0"/>
+    <m:dispDef/>
+    <m:lMargin m:val="0"/>
+    <m:rMargin m:val="0"/>
+    <m:defJc m:val="centerGroup"/>
+    <m:wrapIndent m:val="1440"/>
+    <m:intLim m:val="subSup"/>
+    <m:naryLim m:val="undOvr"/>
+  </m:mathPr>
+  <w:themeFontLang w:val="en-US" w:eastAsia="zh-CN"/>
+  <w:clrSchemeMapping w:bg1="light1" w:t1="dark1" w:bg2="light2" w:t2="dark2" w:accent1="accent1" w:accent2="accent2" w:accent3="accent3" w:accent4="accent4" w:accent5="accent5" w:accent6="accent6" w:hyperlink="hyperlink" w:followedHyperlink="followedHyperlink"/>
+  <w:decimalSymbol w:val="."/>
+  <w:listSeparator w:val=","/>
+</w:settings>
+</file>
+
+<file path=word/glossary/styles.xml><?xml version="1.0" encoding="utf-8"?>
+<w:styles xmlns:mc="http://schemas.openxmlformats.org/markup-compatibility/2006" xmlns:r="http://schemas.openxmlformats.org/officeDocument/2006/relationships" xmlns:w="http://schemas.openxmlformats.org/wordprocessingml/2006/main" xmlns:w14="http://schemas.microsoft.com/office/word/2010/wordml" mc:Ignorable="w14">
+  <w:docDefaults>
+    <w:rPrDefault>
+      <w:rPr>
+        <w:rFonts w:asciiTheme="minorHAnsi" w:eastAsiaTheme="minorEastAsia" w:hAnsiTheme="minorHAnsi" w:cstheme="minorBidi"/>
+        <w:kern w:val="2"/>
+        <w:sz w:val="21"/>
+        <w:szCs w:val="22"/>
+        <w:lang w:val="en-US" w:eastAsia="zh-CN" w:bidi="ar-SA"/>
+      </w:rPr>
+    </w:rPrDefault>
+    <w:pPrDefault/>
+  </w:docDefaults>
+  <w:latentStyles w:defLockedState="0" w:defUIPriority="99" w:defSemiHidden="1" w:defUnhideWhenUsed="1" w:defQFormat="0" w:count="267">
+    <w:lsdException w:name="Normal" w:semiHidden="0" w:uiPriority="0" w:unhideWhenUsed="0" w:qFormat="1"/>
+    <w:lsdException w:name="heading 1" w:semiHidden="0" w:uiPriority="9" w:unhideWhenUsed="0" w:qFormat="1"/>
+    <w:lsdException w:name="heading 2" w:uiPriority="9" w:qFormat="1"/>
+    <w:lsdException w:name="heading 3" w:uiPriority="9" w:qFormat="1"/>
+    <w:lsdException w:name="heading 4" w:uiPriority="9" w:qFormat="1"/>
+    <w:lsdException w:name="heading 5" w:uiPriority="9" w:qFormat="1"/>
+    <w:lsdException w:name="heading 6" w:uiPriority="9" w:qFormat="1"/>
+    <w:lsdException w:name="heading 7" w:uiPriority="9" w:qFormat="1"/>
+    <w:lsdException w:name="heading 8" w:uiPriority="9" w:qFormat="1"/>
+    <w:lsdException w:name="heading 9" w:uiPriority="9" w:qFormat="1"/>
+    <w:lsdException w:name="toc 1" w:uiPriority="39"/>
+    <w:lsdException w:name="toc 2" w:uiPriority="39"/>
+    <w:lsdException w:name="toc 3" w:uiPriority="39"/>
+    <w:lsdException w:name="toc 4" w:uiPriority="39"/>
+    <w:lsdException w:name="toc 5" w:uiPriority="39"/>
+    <w:lsdException w:name="toc 6" w:uiPriority="39"/>
+    <w:lsdException w:name="toc 7" w:uiPriority="39"/>
+    <w:lsdException w:name="toc 8" w:uiPriority="39"/>
+    <w:lsdException w:name="toc 9" w:uiPriority="39"/>
+    <w:lsdException w:name="caption" w:uiPriority="35" w:qFormat="1"/>
+    <w:lsdException w:name="Title" w:semiHidden="0" w:uiPriority="10" w:unhideWhenUsed="0" w:qFormat="1"/>
+    <w:lsdException w:name="Default Paragraph Font" w:uiPriority="1"/>
+    <w:lsdException w:name="Subtitle" w:semiHidden="0" w:uiPriority="11" w:unhideWhenUsed="0" w:qFormat="1"/>
+    <w:lsdException w:name="Strong" w:semiHidden="0" w:uiPriority="22" w:unhideWhenUsed="0" w:qFormat="1"/>
+    <w:lsdException w:name="Emphasis" w:semiHidden="0" w:uiPriority="20" w:unhideWhenUsed="0" w:qFormat="1"/>
+    <w:lsdException w:name="Table Grid" w:semiHidden="0" w:uiPriority="59" w:unhideWhenUsed="0"/>
+    <w:lsdException w:name="Placeholder Text" w:unhideWhenUsed="0"/>
+    <w:lsdException w:name="No Spacing" w:semiHidden="0" w:uiPriority="1" w:unhideWhenUsed="0" w:qFormat="1"/>
+    <w:lsdException w:name="Light Shading" w:semiHidden="0" w:uiPriority="60" w:unhideWhenUsed="0"/>
+    <w:lsdException w:name="Light List" w:semiHidden="0" w:uiPriority="61" w:unhideWhenUsed="0"/>
+    <w:lsdException w:name="Light Grid" w:semiHidden="0" w:uiPriority="62" w:unhideWhenUsed="0"/>
+    <w:lsdException w:name="Medium Shading 1" w:semiHidden="0" w:uiPriority="63" w:unhideWhenUsed="0"/>
+    <w:lsdException w:name="Medium Shading 2" w:semiHidden="0" w:uiPriority="64" w:unhideWhenUsed="0"/>
+    <w:lsdException w:name="Medium List 1" w:semiHidden="0" w:uiPriority="65" w:unhideWhenUsed="0"/>
+    <w:lsdException w:name="Medium List 2" w:semiHidden="0" w:uiPriority="66" w:unhideWhenUsed="0"/>
+    <w:lsdException w:name="Medium Grid 1" w:semiHidden="0" w:uiPriority="67" w:unhideWhenUsed="0"/>
+    <w:lsdException w:name="Medium Grid 2" w:semiHidden="0" w:uiPriority="68" w:unhideWhenUsed="0"/>
+    <w:lsdException w:name="Medium Grid 3" w:semiHidden="0" w:uiPriority="69" w:unhideWhenUsed="0"/>
+    <w:lsdException w:name="Dark List" w:semiHidden="0" w:uiPriority="70" w:unhideWhenUsed="0"/>
+    <w:lsdException w:name="Colorful Shading" w:semiHidden="0" w:uiPriority="71" w:unhideWhenUsed="0"/>
+    <w:lsdException w:name="Colorful List" w:semiHidden="0" w:uiPriority="72" w:unhideWhenUsed="0"/>
+    <w:lsdException w:name="Colorful Grid" w:semiHidden="0" w:uiPriority="73" w:unhideWhenUsed="0"/>
+    <w:lsdException w:name="Light Shading Accent 1" w:semiHidden="0" w:uiPriority="60" w:unhideWhenUsed="0"/>
+    <w:lsdException w:name="Light List Accent 1" w:semiHidden="0" w:uiPriority="61" w:unhideWhenUsed="0"/>
+    <w:lsdException w:name="Light Grid Accent 1" w:semiHidden="0" w:uiPriority="62" w:unhideWhenUsed="0"/>
+    <w:lsdException w:name="Medium Shading 1 Accent 1" w:semiHidden="0" w:uiPriority="63" w:unhideWhenUsed="0"/>
+    <w:lsdException w:name="Medium Shading 2 Accent 1" w:semiHidden="0" w:uiPriority="64" w:unhideWhenUsed="0"/>
+    <w:lsdException w:name="Medium List 1 Accent 1" w:semiHidden="0" w:uiPriority="65" w:unhideWhenUsed="0"/>
+    <w:lsdException w:name="Revision" w:unhideWhenUsed="0"/>
+    <w:lsdException w:name="List Paragraph" w:semiHidden="0" w:uiPriority="34" w:unhideWhenUsed="0" w:qFormat="1"/>
+    <w:lsdException w:name="Quote" w:semiHidden="0" w:uiPriority="29" w:unhideWhenUsed="0" w:qFormat="1"/>
+    <w:lsdException w:name="Intense Quote" w:semiHidden="0" w:uiPriority="30" w:unhideWhenUsed="0" w:qFormat="1"/>
+    <w:lsdException w:name="Medium List 2 Accent 1" w:semiHidden="0" w:uiPriority="66" w:unhideWhenUsed="0"/>
+    <w:lsdException w:name="Medium Grid 1 Accent 1" w:semiHidden="0" w:uiPriority="67" w:unhideWhenUsed="0"/>
+    <w:lsdException w:name="Medium Grid 2 Accent 1" w:semiHidden="0" w:uiPriority="68" w:unhideWhenUsed="0"/>
+    <w:lsdException w:name="Medium Grid 3 Accent 1" w:semiHidden="0" w:uiPriority="69" w:unhideWhenUsed="0"/>
+    <w:lsdException w:name="Dark List Accent 1" w:semiHidden="0" w:uiPriority="70" w:unhideWhenUsed="0"/>
+    <w:lsdException w:name="Colorful Shading Accent 1" w:semiHidden="0" w:uiPriority="71" w:unhideWhenUsed="0"/>
+    <w:lsdException w:name="Colorful List Accent 1" w:semiHidden="0" w:uiPriority="72" w:unhideWhenUsed="0"/>
+    <w:lsdException w:name="Colorful Grid Accent 1" w:semiHidden="0" w:uiPriority="73" w:unhideWhenUsed="0"/>
+    <w:lsdException w:name="Light Shading Accent 2" w:semiHidden="0" w:uiPriority="60" w:unhideWhenUsed="0"/>
+    <w:lsdException w:name="Light List Accent 2" w:semiHidden="0" w:uiPriority="61" w:unhideWhenUsed="0"/>
+    <w:lsdException w:name="Light Grid Accent 2" w:semiHidden="0" w:uiPriority="62" w:unhideWhenUsed="0"/>
+    <w:lsdException w:name="Medium Shading 1 Accent 2" w:semiHidden="0" w:uiPriority="63" w:unhideWhenUsed="0"/>
+    <w:lsdException w:name="Medium Shading 2 Accent 2" w:semiHidden="0" w:uiPriority="64" w:unhideWhenUsed="0"/>
+    <w:lsdException w:name="Medium List 1 Accent 2" w:semiHidden="0" w:uiPriority="65" w:unhideWhenUsed="0"/>
+    <w:lsdException w:name="Medium List 2 Accent 2" w:semiHidden="0" w:uiPriority="66" w:unhideWhenUsed="0"/>
+    <w:lsdException w:name="Medium Grid 1 Accent 2" w:semiHidden="0" w:uiPriority="67" w:unhideWhenUsed="0"/>
+    <w:lsdException w:name="Medium Grid 2 Accent 2" w:semiHidden="0" w:uiPriority="68" w:unhideWhenUsed="0"/>
+    <w:lsdException w:name="Medium Grid 3 Accent 2" w:semiHidden="0" w:uiPriority="69" w:unhideWhenUsed="0"/>
+    <w:lsdException w:name="Dark List Accent 2" w:semiHidden="0" w:uiPriority="70" w:unhideWhenUsed="0"/>
+    <w:lsdException w:name="Colorful Shading Accent 2" w:semiHidden="0" w:uiPriority="71" w:unhideWhenUsed="0"/>
+    <w:lsdException w:name="Colorful List Accent 2" w:semiHidden="0" w:uiPriority="72" w:unhideWhenUsed="0"/>
+    <w:lsdException w:name="Colorful Grid Accent 2" w:semiHidden="0" w:uiPriority="73" w:unhideWhenUsed="0"/>
+    <w:lsdException w:name="Light Shading Accent 3" w:semiHidden="0" w:uiPriority="60" w:unhideWhenUsed="0"/>
+    <w:lsdException w:name="Light List Accent 3" w:semiHidden="0" w:uiPriority="61" w:unhideWhenUsed="0"/>
+    <w:lsdException w:name="Light Grid Accent 3" w:semiHidden="0" w:uiPriority="62" w:unhideWhenUsed="0"/>
+    <w:lsdException w:name="Medium Shading 1 Accent 3" w:semiHidden="0" w:uiPriority="63" w:unhideWhenUsed="0"/>
+    <w:lsdException w:name="Medium Shading 2 Accent 3" w:semiHidden="0" w:uiPriority="64" w:unhideWhenUsed="0"/>
+    <w:lsdException w:name="Medium List 1 Accent 3" w:semiHidden="0" w:uiPriority="65" w:unhideWhenUsed="0"/>
+    <w:lsdException w:name="Medium List 2 Accent 3" w:semiHidden="0" w:uiPriority="66" w:unhideWhenUsed="0"/>
+    <w:lsdException w:name="Medium Grid 1 Accent 3" w:semiHidden="0" w:uiPriority="67" w:unhideWhenUsed="0"/>
+    <w:lsdException w:name="Medium Grid 2 Accent 3" w:semiHidden="0" w:uiPriority="68" w:unhideWhenUsed="0"/>
+    <w:lsdException w:name="Medium Grid 3 Accent 3" w:semiHidden="0" w:uiPriority="69" w:unhideWhenUsed="0"/>
+    <w:lsdException w:name="Dark List Accent 3" w:semiHidden="0" w:uiPriority="70" w:unhideWhenUsed="0"/>
+    <w:lsdException w:name="Colorful Shading Accent 3" w:semiHidden="0" w:uiPriority="71" w:unhideWhenUsed="0"/>
+    <w:lsdException w:name="Colorful List Accent 3" w:semiHidden="0" w:uiPriority="72" w:unhideWhenUsed="0"/>
+    <w:lsdException w:name="Colorful Grid Accent 3" w:semiHidden="0" w:uiPriority="73" w:unhideWhenUsed="0"/>
+    <w:lsdException w:name="Light Shading Accent 4" w:semiHidden="0" w:uiPriority="60" w:unhideWhenUsed="0"/>
+    <w:lsdException w:name="Light List Accent 4" w:semiHidden="0" w:uiPriority="61" w:unhideWhenUsed="0"/>
+    <w:lsdException w:name="Light Grid Accent 4" w:semiHidden="0" w:uiPriority="62" w:unhideWhenUsed="0"/>
+    <w:lsdException w:name="Medium Shading 1 Accent 4" w:semiHidden="0" w:uiPriority="63" w:unhideWhenUsed="0"/>
+    <w:lsdException w:name="Medium Shading 2 Accent 4" w:semiHidden="0" w:uiPriority="64" w:unhideWhenUsed="0"/>
+    <w:lsdException w:name="Medium List 1 Accent 4" w:semiHidden="0" w:uiPriority="65" w:unhideWhenUsed="0"/>
+    <w:lsdException w:name="Medium List 2 Accent 4" w:semiHidden="0" w:uiPriority="66" w:unhideWhenUsed="0"/>
+    <w:lsdException w:name="Medium Grid 1 Accent 4" w:semiHidden="0" w:uiPriority="67" w:unhideWhenUsed="0"/>
+    <w:lsdException w:name="Medium Grid 2 Accent 4" w:semiHidden="0" w:uiPriority="68" w:unhideWhenUsed="0"/>
+    <w:lsdException w:name="Medium Grid 3 Accent 4" w:semiHidden="0" w:uiPriority="69" w:unhideWhenUsed="0"/>
+    <w:lsdException w:name="Dark List Accent 4" w:semiHidden="0" w:uiPriority="70" w:unhideWhenUsed="0"/>
+    <w:lsdException w:name="Colorful Shading Accent 4" w:semiHidden="0" w:uiPriority="71" w:unhideWhenUsed="0"/>
+    <w:lsdException w:name="Colorful List Accent 4" w:semiHidden="0" w:uiPriority="72" w:unhideWhenUsed="0"/>
+    <w:lsdException w:name="Colorful Grid Accent 4" w:semiHidden="0" w:uiPriority="73" w:unhideWhenUsed="0"/>
+    <w:lsdException w:name="Light Shading Accent 5" w:semiHidden="0" w:uiPriority="60" w:unhideWhenUsed="0"/>
+    <w:lsdException w:name="Light List Accent 5" w:semiHidden="0" w:uiPriority="61" w:unhideWhenUsed="0"/>
+    <w:lsdException w:name="Light Grid Accent 5" w:semiHidden="0" w:uiPriority="62" w:unhideWhenUsed="0"/>
+    <w:lsdException w:name="Medium Shading 1 Accent 5" w:semiHidden="0" w:uiPriority="63" w:unhideWhenUsed="0"/>
+    <w:lsdException w:name="Medium Shading 2 Accent 5" w:semiHidden="0" w:uiPriority="64" w:unhideWhenUsed="0"/>
+    <w:lsdException w:name="Medium List 1 Accent 5" w:semiHidden="0" w:uiPriority="65" w:unhideWhenUsed="0"/>
+    <w:lsdException w:name="Medium List 2 Accent 5" w:semiHidden="0" w:uiPriority="66" w:unhideWhenUsed="0"/>
+    <w:lsdException w:name="Medium Grid 1 Accent 5" w:semiHidden="0" w:uiPriority="67" w:unhideWhenUsed="0"/>
+    <w:lsdException w:name="Medium Grid 2 Accent 5" w:semiHidden="0" w:uiPriority="68" w:unhideWhenUsed="0"/>
+    <w:lsdException w:name="Medium Grid 3 Accent 5" w:semiHidden="0" w:uiPriority="69" w:unhideWhenUsed="0"/>
+    <w:lsdException w:name="Dark List Accent 5" w:semiHidden="0" w:uiPriority="70" w:unhideWhenUsed="0"/>
+    <w:lsdException w:name="Colorful Shading Accent 5" w:semiHidden="0" w:uiPriority="71" w:unhideWhenUsed="0"/>
+    <w:lsdException w:name="Colorful List Accent 5" w:semiHidden="0" w:uiPriority="72" w:unhideWhenUsed="0"/>
+    <w:lsdException w:name="Colorful Grid Accent 5" w:semiHidden="0" w:uiPriority="73" w:unhideWhenUsed="0"/>
+    <w:lsdException w:name="Light Shading Accent 6" w:semiHidden="0" w:uiPriority="60" w:unhideWhenUsed="0"/>
+    <w:lsdException w:name="Light List Accent 6" w:semiHidden="0" w:uiPriority="61" w:unhideWhenUsed="0"/>
+    <w:lsdException w:name="Light Grid Accent 6" w:semiHidden="0" w:uiPriority="62" w:unhideWhenUsed="0"/>
+    <w:lsdException w:name="Medium Shading 1 Accent 6" w:semiHidden="0" w:uiPriority="63" w:unhideWhenUsed="0"/>
+    <w:lsdException w:name="Medium Shading 2 Accent 6" w:semiHidden="0" w:uiPriority="64" w:unhideWhenUsed="0"/>
+    <w:lsdException w:name="Medium List 1 Accent 6" w:semiHidden="0" w:uiPriority="65" w:unhideWhenUsed="0"/>
+    <w:lsdException w:name="Medium List 2 Accent 6" w:semiHidden="0" w:uiPriority="66" w:unhideWhenUsed="0"/>
+    <w:lsdException w:name="Medium Grid 1 Accent 6" w:semiHidden="0" w:uiPriority="67" w:unhideWhenUsed="0"/>
+    <w:lsdException w:name="Medium Grid 2 Accent 6" w:semiHidden="0" w:uiPriority="68" w:unhideWhenUsed="0"/>
+    <w:lsdException w:name="Medium Grid 3 Accent 6" w:semiHidden="0" w:uiPriority="69" w:unhideWhenUsed="0"/>
+    <w:lsdException w:name="Dark List Accent 6" w:semiHidden="0" w:uiPriority="70" w:unhideWhenUsed="0"/>
+    <w:lsdException w:name="Colorful Shading Accent 6" w:semiHidden="0" w:uiPriority="71" w:unhideWhenUsed="0"/>
+    <w:lsdException w:name="Colorful List Accent 6" w:semiHidden="0" w:uiPriority="72" w:unhideWhenUsed="0"/>
+    <w:lsdException w:name="Colorful Grid Accent 6" w:semiHidden="0" w:uiPriority="73" w:unhideWhenUsed="0"/>
+    <w:lsdException w:name="Subtle Emphasis" w:semiHidden="0" w:uiPriority="19" w:unhideWhenUsed="0" w:qFormat="1"/>
+    <w:lsdException w:name="Intense Emphasis" w:semiHidden="0" w:uiPriority="21" w:unhideWhenUsed="0" w:qFormat="1"/>
+    <w:lsdException w:name="Subtle Reference" w:semiHidden="0" w:uiPriority="31" w:unhideWhenUsed="0" w:qFormat="1"/>
+    <w:lsdException w:name="Intense Reference" w:semiHidden="0" w:uiPriority="32" w:unhideWhenUsed="0" w:qFormat="1"/>
+    <w:lsdException w:name="Book Title" w:semiHidden="0" w:uiPriority="33" w:unhideWhenUsed="0" w:qFormat="1"/>
+    <w:lsdException w:name="Bibliography" w:uiPriority="37"/>
+    <w:lsdException w:name="TOC Heading" w:uiPriority="39" w:qFormat="1"/>
+  </w:latentStyles>
+  <w:style w:type="paragraph" w:default="1" w:styleId="a">
+    <w:name w:val="Normal"/>
+    <w:qFormat/>
+    <w:pPr>
+      <w:widowControl w:val="0"/>
+      <w:jc w:val="both"/>
+    </w:pPr>
+  </w:style>
+  <w:style w:type="character" w:default="1" w:styleId="a0">
+    <w:name w:val="Default Paragraph Font"/>
+    <w:uiPriority w:val="1"/>
+    <w:semiHidden/>
+    <w:unhideWhenUsed/>
+  </w:style>
+  <w:style w:type="table" w:default="1" w:styleId="a1">
+    <w:name w:val="Normal Table"/>
+    <w:uiPriority w:val="99"/>
+    <w:semiHidden/>
+    <w:unhideWhenUsed/>
+    <w:tblPr>
+      <w:tblInd w:w="0" w:type="dxa"/>
+      <w:tblCellMar>
+        <w:top w:w="0" w:type="dxa"/>
+        <w:left w:w="108" w:type="dxa"/>
+        <w:bottom w:w="0" w:type="dxa"/>
+        <w:right w:w="108" w:type="dxa"/>
+      </w:tblCellMar>
+    </w:tblPr>
+  </w:style>
+  <w:style w:type="numbering" w:default="1" w:styleId="a2">
+    <w:name w:val="No List"/>
+    <w:uiPriority w:val="99"/>
+    <w:semiHidden/>
+    <w:unhideWhenUsed/>
+  </w:style>
+  <w:style w:type="character" w:styleId="a3">
+    <w:name w:val="Placeholder Text"/>
+    <w:basedOn w:val="a0"/>
+    <w:uiPriority w:val="99"/>
+    <w:semiHidden/>
+    <w:rsid w:val="006D7F18"/>
+    <w:rPr>
+      <w:color w:val="808080"/>
+    </w:rPr>
+  </w:style>
+</w:styles>
+</file>
+
+<file path=word/glossary/stylesWithEffects.xml><?xml version="1.0" encoding="utf-8"?>
+<w:styles xmlns:wpc="http://schemas.microsoft.com/office/word/2010/wordprocessingCanvas" xmlns:mc="http://schemas.openxmlformats.org/markup-compatibility/2006" xmlns:o="urn:schemas-microsoft-com:office:office" xmlns:r="http://schemas.openxmlformats.org/officeDocument/2006/relationships" xmlns:m="http://schemas.openxmlformats.org/officeDocument/2006/math" xmlns:v="urn:schemas-microsoft-com:vml" xmlns:wp14="http://schemas.microsoft.com/office/word/2010/wordprocessingDrawing" xmlns:wp="http://schemas.openxmlformats.org/drawingml/2006/wordprocessingDrawing" xmlns:w10="urn:schemas-microsoft-com:office:word" xmlns:w="http://schemas.openxmlformats.org/wordprocessingml/2006/main" xmlns:w14="http://schemas.microsoft.com/office/word/2010/wordml" xmlns:wpg="http://schemas.microsoft.com/office/word/2010/wordprocessingGroup" xmlns:wpi="http://schemas.microsoft.com/office/word/2010/wordprocessingInk" xmlns:wne="http://schemas.microsoft.com/office/word/2006/wordml" xmlns:wps="http://schemas.microsoft.com/office/word/2010/wordprocessingShape" mc:Ignorable="w14 wp14">
+  <w:docDefaults>
+    <w:rPrDefault>
+      <w:rPr>
+        <w:rFonts w:asciiTheme="minorHAnsi" w:eastAsiaTheme="minorEastAsia" w:hAnsiTheme="minorHAnsi" w:cstheme="minorBidi"/>
+        <w:kern w:val="2"/>
+        <w:sz w:val="21"/>
+        <w:szCs w:val="22"/>
+        <w:lang w:val="en-US" w:eastAsia="zh-CN" w:bidi="ar-SA"/>
+      </w:rPr>
+    </w:rPrDefault>
+    <w:pPrDefault/>
+  </w:docDefaults>
+  <w:latentStyles w:defLockedState="0" w:defUIPriority="99" w:defSemiHidden="1" w:defUnhideWhenUsed="1" w:defQFormat="0" w:count="267">
+    <w:lsdException w:name="Normal" w:semiHidden="0" w:uiPriority="0" w:unhideWhenUsed="0" w:qFormat="1"/>
+    <w:lsdException w:name="heading 1" w:semiHidden="0" w:uiPriority="9" w:unhideWhenUsed="0" w:qFormat="1"/>
+    <w:lsdException w:name="heading 2" w:uiPriority="9" w:qFormat="1"/>
+    <w:lsdException w:name="heading 3" w:uiPriority="9" w:qFormat="1"/>
+    <w:lsdException w:name="heading 4" w:uiPriority="9" w:qFormat="1"/>
+    <w:lsdException w:name="heading 5" w:uiPriority="9" w:qFormat="1"/>
+    <w:lsdException w:name="heading 6" w:uiPriority="9" w:qFormat="1"/>
+    <w:lsdException w:name="heading 7" w:uiPriority="9" w:qFormat="1"/>
+    <w:lsdException w:name="heading 8" w:uiPriority="9" w:qFormat="1"/>
+    <w:lsdException w:name="heading 9" w:uiPriority="9" w:qFormat="1"/>
+    <w:lsdException w:name="toc 1" w:uiPriority="39"/>
+    <w:lsdException w:name="toc 2" w:uiPriority="39"/>
+    <w:lsdException w:name="toc 3" w:uiPriority="39"/>
+    <w:lsdException w:name="toc 4" w:uiPriority="39"/>
+    <w:lsdException w:name="toc 5" w:uiPriority="39"/>
+    <w:lsdException w:name="toc 6" w:uiPriority="39"/>
+    <w:lsdException w:name="toc 7" w:uiPriority="39"/>
+    <w:lsdException w:name="toc 8" w:uiPriority="39"/>
+    <w:lsdException w:name="toc 9" w:uiPriority="39"/>
+    <w:lsdException w:name="caption" w:uiPriority="35" w:qFormat="1"/>
+    <w:lsdException w:name="Title" w:semiHidden="0" w:uiPriority="10" w:unhideWhenUsed="0" w:qFormat="1"/>
+    <w:lsdException w:name="Default Paragraph Font" w:uiPriority="1"/>
+    <w:lsdException w:name="Subtitle" w:semiHidden="0" w:uiPriority="11" w:unhideWhenUsed="0" w:qFormat="1"/>
+    <w:lsdException w:name="Strong" w:semiHidden="0" w:uiPriority="22" w:unhideWhenUsed="0" w:qFormat="1"/>
+    <w:lsdException w:name="Emphasis" w:semiHidden="0" w:uiPriority="20" w:unhideWhenUsed="0" w:qFormat="1"/>
+    <w:lsdException w:name="Table Grid" w:semiHidden="0" w:uiPriority="59" w:unhideWhenUsed="0"/>
+    <w:lsdException w:name="Placeholder Text" w:unhideWhenUsed="0"/>
+    <w:lsdException w:name="No Spacing" w:semiHidden="0" w:uiPriority="1" w:unhideWhenUsed="0" w:qFormat="1"/>
+    <w:lsdException w:name="Light Shading" w:semiHidden="0" w:uiPriority="60" w:unhideWhenUsed="0"/>
+    <w:lsdException w:name="Light List" w:semiHidden="0" w:uiPriority="61" w:unhideWhenUsed="0"/>
+    <w:lsdException w:name="Light Grid" w:semiHidden="0" w:uiPriority="62" w:unhideWhenUsed="0"/>
+    <w:lsdException w:name="Medium Shading 1" w:semiHidden="0" w:uiPriority="63" w:unhideWhenUsed="0"/>
+    <w:lsdException w:name="Medium Shading 2" w:semiHidden="0" w:uiPriority="64" w:unhideWhenUsed="0"/>
+    <w:lsdException w:name="Medium List 1" w:semiHidden="0" w:uiPriority="65" w:unhideWhenUsed="0"/>
+    <w:lsdException w:name="Medium List 2" w:semiHidden="0" w:uiPriority="66" w:unhideWhenUsed="0"/>
+    <w:lsdException w:name="Medium Grid 1" w:semiHidden="0" w:uiPriority="67" w:unhideWhenUsed="0"/>
+    <w:lsdException w:name="Medium Grid 2" w:semiHidden="0" w:uiPriority="68" w:unhideWhenUsed="0"/>
+    <w:lsdException w:name="Medium Grid 3" w:semiHidden="0" w:uiPriority="69" w:unhideWhenUsed="0"/>
+    <w:lsdException w:name="Dark List" w:semiHidden="0" w:uiPriority="70" w:unhideWhenUsed="0"/>
+    <w:lsdException w:name="Colorful Shading" w:semiHidden="0" w:uiPriority="71" w:unhideWhenUsed="0"/>
+    <w:lsdException w:name="Colorful List" w:semiHidden="0" w:uiPriority="72" w:unhideWhenUsed="0"/>
+    <w:lsdException w:name="Colorful Grid" w:semiHidden="0" w:uiPriority="73" w:unhideWhenUsed="0"/>
+    <w:lsdException w:name="Light Shading Accent 1" w:semiHidden="0" w:uiPriority="60" w:unhideWhenUsed="0"/>
+    <w:lsdException w:name="Light List Accent 1" w:semiHidden="0" w:uiPriority="61" w:unhideWhenUsed="0"/>
+    <w:lsdException w:name="Light Grid Accent 1" w:semiHidden="0" w:uiPriority="62" w:unhideWhenUsed="0"/>
+    <w:lsdException w:name="Medium Shading 1 Accent 1" w:semiHidden="0" w:uiPriority="63" w:unhideWhenUsed="0"/>
+    <w:lsdException w:name="Medium Shading 2 Accent 1" w:semiHidden="0" w:uiPriority="64" w:unhideWhenUsed="0"/>
+    <w:lsdException w:name="Medium List 1 Accent 1" w:semiHidden="0" w:uiPriority="65" w:unhideWhenUsed="0"/>
+    <w:lsdException w:name="Revision" w:unhideWhenUsed="0"/>
+    <w:lsdException w:name="List Paragraph" w:semiHidden="0" w:uiPriority="34" w:unhideWhenUsed="0" w:qFormat="1"/>
+    <w:lsdException w:name="Quote" w:semiHidden="0" w:uiPriority="29" w:unhideWhenUsed="0" w:qFormat="1"/>
+    <w:lsdException w:name="Intense Quote" w:semiHidden="0" w:uiPriority="30" w:unhideWhenUsed="0" w:qFormat="1"/>
+    <w:lsdException w:name="Medium List 2 Accent 1" w:semiHidden="0" w:uiPriority="66" w:unhideWhenUsed="0"/>
+    <w:lsdException w:name="Medium Grid 1 Accent 1" w:semiHidden="0" w:uiPriority="67" w:unhideWhenUsed="0"/>
+    <w:lsdException w:name="Medium Grid 2 Accent 1" w:semiHidden="0" w:uiPriority="68" w:unhideWhenUsed="0"/>
+    <w:lsdException w:name="Medium Grid 3 Accent 1" w:semiHidden="0" w:uiPriority="69" w:unhideWhenUsed="0"/>
+    <w:lsdException w:name="Dark List Accent 1" w:semiHidden="0" w:uiPriority="70" w:unhideWhenUsed="0"/>
+    <w:lsdException w:name="Colorful Shading Accent 1" w:semiHidden="0" w:uiPriority="71" w:unhideWhenUsed="0"/>
+    <w:lsdException w:name="Colorful List Accent 1" w:semiHidden="0" w:uiPriority="72" w:unhideWhenUsed="0"/>
+    <w:lsdException w:name="Colorful Grid Accent 1" w:semiHidden="0" w:uiPriority="73" w:unhideWhenUsed="0"/>
+    <w:lsdException w:name="Light Shading Accent 2" w:semiHidden="0" w:uiPriority="60" w:unhideWhenUsed="0"/>
+    <w:lsdException w:name="Light List Accent 2" w:semiHidden="0" w:uiPriority="61" w:unhideWhenUsed="0"/>
+    <w:lsdException w:name="Light Grid Accent 2" w:semiHidden="0" w:uiPriority="62" w:unhideWhenUsed="0"/>
+    <w:lsdException w:name="Medium Shading 1 Accent 2" w:semiHidden="0" w:uiPriority="63" w:unhideWhenUsed="0"/>
+    <w:lsdException w:name="Medium Shading 2 Accent 2" w:semiHidden="0" w:uiPriority="64" w:unhideWhenUsed="0"/>
+    <w:lsdException w:name="Medium List 1 Accent 2" w:semiHidden="0" w:uiPriority="65" w:unhideWhenUsed="0"/>
+    <w:lsdException w:name="Medium List 2 Accent 2" w:semiHidden="0" w:uiPriority="66" w:unhideWhenUsed="0"/>
+    <w:lsdException w:name="Medium Grid 1 Accent 2" w:semiHidden="0" w:uiPriority="67" w:unhideWhenUsed="0"/>
+    <w:lsdException w:name="Medium Grid 2 Accent 2" w:semiHidden="0" w:uiPriority="68" w:unhideWhenUsed="0"/>
+    <w:lsdException w:name="Medium Grid 3 Accent 2" w:semiHidden="0" w:uiPriority="69" w:unhideWhenUsed="0"/>
+    <w:lsdException w:name="Dark List Accent 2" w:semiHidden="0" w:uiPriority="70" w:unhideWhenUsed="0"/>
+    <w:lsdException w:name="Colorful Shading Accent 2" w:semiHidden="0" w:uiPriority="71" w:unhideWhenUsed="0"/>
+    <w:lsdException w:name="Colorful List Accent 2" w:semiHidden="0" w:uiPriority="72" w:unhideWhenUsed="0"/>
+    <w:lsdException w:name="Colorful Grid Accent 2" w:semiHidden="0" w:uiPriority="73" w:unhideWhenUsed="0"/>
+    <w:lsdException w:name="Light Shading Accent 3" w:semiHidden="0" w:uiPriority="60" w:unhideWhenUsed="0"/>
+    <w:lsdException w:name="Light List Accent 3" w:semiHidden="0" w:uiPriority="61" w:unhideWhenUsed="0"/>
+    <w:lsdException w:name="Light Grid Accent 3" w:semiHidden="0" w:uiPriority="62" w:unhideWhenUsed="0"/>
+    <w:lsdException w:name="Medium Shading 1 Accent 3" w:semiHidden="0" w:uiPriority="63" w:unhideWhenUsed="0"/>
+    <w:lsdException w:name="Medium Shading 2 Accent 3" w:semiHidden="0" w:uiPriority="64" w:unhideWhenUsed="0"/>
+    <w:lsdException w:name="Medium List 1 Accent 3" w:semiHidden="0" w:uiPriority="65" w:unhideWhenUsed="0"/>
+    <w:lsdException w:name="Medium List 2 Accent 3" w:semiHidden="0" w:uiPriority="66" w:unhideWhenUsed="0"/>
+    <w:lsdException w:name="Medium Grid 1 Accent 3" w:semiHidden="0" w:uiPriority="67" w:unhideWhenUsed="0"/>
+    <w:lsdException w:name="Medium Grid 2 Accent 3" w:semiHidden="0" w:uiPriority="68" w:unhideWhenUsed="0"/>
+    <w:lsdException w:name="Medium Grid 3 Accent 3" w:semiHidden="0" w:uiPriority="69" w:unhideWhenUsed="0"/>
+    <w:lsdException w:name="Dark List Accent 3" w:semiHidden="0" w:uiPriority="70" w:unhideWhenUsed="0"/>
+    <w:lsdException w:name="Colorful Shading Accent 3" w:semiHidden="0" w:uiPriority="71" w:unhideWhenUsed="0"/>
+    <w:lsdException w:name="Colorful List Accent 3" w:semiHidden="0" w:uiPriority="72" w:unhideWhenUsed="0"/>
+    <w:lsdException w:name="Colorful Grid Accent 3" w:semiHidden="0" w:uiPriority="73" w:unhideWhenUsed="0"/>
+    <w:lsdException w:name="Light Shading Accent 4" w:semiHidden="0" w:uiPriority="60" w:unhideWhenUsed="0"/>
+    <w:lsdException w:name="Light List Accent 4" w:semiHidden="0" w:uiPriority="61" w:unhideWhenUsed="0"/>
+    <w:lsdException w:name="Light Grid Accent 4" w:semiHidden="0" w:uiPriority="62" w:unhideWhenUsed="0"/>
+    <w:lsdException w:name="Medium Shading 1 Accent 4" w:semiHidden="0" w:uiPriority="63" w:unhideWhenUsed="0"/>
+    <w:lsdException w:name="Medium Shading 2 Accent 4" w:semiHidden="0" w:uiPriority="64" w:unhideWhenUsed="0"/>
+    <w:lsdException w:name="Medium List 1 Accent 4" w:semiHidden="0" w:uiPriority="65" w:unhideWhenUsed="0"/>
+    <w:lsdException w:name="Medium List 2 Accent 4" w:semiHidden="0" w:uiPriority="66" w:unhideWhenUsed="0"/>
+    <w:lsdException w:name="Medium Grid 1 Accent 4" w:semiHidden="0" w:uiPriority="67" w:unhideWhenUsed="0"/>
+    <w:lsdException w:name="Medium Grid 2 Accent 4" w:semiHidden="0" w:uiPriority="68" w:unhideWhenUsed="0"/>
+    <w:lsdException w:name="Medium Grid 3 Accent 4" w:semiHidden="0" w:uiPriority="69" w:unhideWhenUsed="0"/>
+    <w:lsdException w:name="Dark List Accent 4" w:semiHidden="0" w:uiPriority="70" w:unhideWhenUsed="0"/>
+    <w:lsdException w:name="Colorful Shading Accent 4" w:semiHidden="0" w:uiPriority="71" w:unhideWhenUsed="0"/>
+    <w:lsdException w:name="Colorful List Accent 4" w:semiHidden="0" w:uiPriority="72" w:unhideWhenUsed="0"/>
+    <w:lsdException w:name="Colorful Grid Accent 4" w:semiHidden="0" w:uiPriority="73" w:unhideWhenUsed="0"/>
+    <w:lsdException w:name="Light Shading Accent 5" w:semiHidden="0" w:uiPriority="60" w:unhideWhenUsed="0"/>
+    <w:lsdException w:name="Light List Accent 5" w:semiHidden="0" w:uiPriority="61" w:unhideWhenUsed="0"/>
+    <w:lsdException w:name="Light Grid Accent 5" w:semiHidden="0" w:uiPriority="62" w:unhideWhenUsed="0"/>
+    <w:lsdException w:name="Medium Shading 1 Accent 5" w:semiHidden="0" w:uiPriority="63" w:unhideWhenUsed="0"/>
+    <w:lsdException w:name="Medium Shading 2 Accent 5" w:semiHidden="0" w:uiPriority="64" w:unhideWhenUsed="0"/>
+    <w:lsdException w:name="Medium List 1 Accent 5" w:semiHidden="0" w:uiPriority="65" w:unhideWhenUsed="0"/>
+    <w:lsdException w:name="Medium List 2 Accent 5" w:semiHidden="0" w:uiPriority="66" w:unhideWhenUsed="0"/>
+    <w:lsdException w:name="Medium Grid 1 Accent 5" w:semiHidden="0" w:uiPriority="67" w:unhideWhenUsed="0"/>
+    <w:lsdException w:name="Medium Grid 2 Accent 5" w:semiHidden="0" w:uiPriority="68" w:unhideWhenUsed="0"/>
+    <w:lsdException w:name="Medium Grid 3 Accent 5" w:semiHidden="0" w:uiPriority="69" w:unhideWhenUsed="0"/>
+    <w:lsdException w:name="Dark List Accent 5" w:semiHidden="0" w:uiPriority="70" w:unhideWhenUsed="0"/>
+    <w:lsdException w:name="Colorful Shading Accent 5" w:semiHidden="0" w:uiPriority="71" w:unhideWhenUsed="0"/>
+    <w:lsdException w:name="Colorful List Accent 5" w:semiHidden="0" w:uiPriority="72" w:unhideWhenUsed="0"/>
+    <w:lsdException w:name="Colorful Grid Accent 5" w:semiHidden="0" w:uiPriority="73" w:unhideWhenUsed="0"/>
+    <w:lsdException w:name="Light Shading Accent 6" w:semiHidden="0" w:uiPriority="60" w:unhideWhenUsed="0"/>
+    <w:lsdException w:name="Light List Accent 6" w:semiHidden="0" w:uiPriority="61" w:unhideWhenUsed="0"/>
+    <w:lsdException w:name="Light Grid Accent 6" w:semiHidden="0" w:uiPriority="62" w:unhideWhenUsed="0"/>
+    <w:lsdException w:name="Medium Shading 1 Accent 6" w:semiHidden="0" w:uiPriority="63" w:unhideWhenUsed="0"/>
+    <w:lsdException w:name="Medium Shading 2 Accent 6" w:semiHidden="0" w:uiPriority="64" w:unhideWhenUsed="0"/>
+    <w:lsdException w:name="Medium List 1 Accent 6" w:semiHidden="0" w:uiPriority="65" w:unhideWhenUsed="0"/>
+    <w:lsdException w:name="Medium List 2 Accent 6" w:semiHidden="0" w:uiPriority="66" w:unhideWhenUsed="0"/>
+    <w:lsdException w:name="Medium Grid 1 Accent 6" w:semiHidden="0" w:uiPriority="67" w:unhideWhenUsed="0"/>
+    <w:lsdException w:name="Medium Grid 2 Accent 6" w:semiHidden="0" w:uiPriority="68" w:unhideWhenUsed="0"/>
+    <w:lsdException w:name="Medium Grid 3 Accent 6" w:semiHidden="0" w:uiPriority="69" w:unhideWhenUsed="0"/>
+    <w:lsdException w:name="Dark List Accent 6" w:semiHidden="0" w:uiPriority="70" w:unhideWhenUsed="0"/>
+    <w:lsdException w:name="Colorful Shading Accent 6" w:semiHidden="0" w:uiPriority="71" w:unhideWhenUsed="0"/>
+    <w:lsdException w:name="Colorful List Accent 6" w:semiHidden="0" w:uiPriority="72" w:unhideWhenUsed="0"/>
+    <w:lsdException w:name="Colorful Grid Accent 6" w:semiHidden="0" w:uiPriority="73" w:unhideWhenUsed="0"/>
+    <w:lsdException w:name="Subtle Emphasis" w:semiHidden="0" w:uiPriority="19" w:unhideWhenUsed="0" w:qFormat="1"/>
+    <w:lsdException w:name="Intense Emphasis" w:semiHidden="0" w:uiPriority="21" w:unhideWhenUsed="0" w:qFormat="1"/>
+    <w:lsdException w:name="Subtle Reference" w:semiHidden="0" w:uiPriority="31" w:unhideWhenUsed="0" w:qFormat="1"/>
+    <w:lsdException w:name="Intense Reference" w:semiHidden="0" w:uiPriority="32" w:unhideWhenUsed="0" w:qFormat="1"/>
+    <w:lsdException w:name="Book Title" w:semiHidden="0" w:uiPriority="33" w:unhideWhenUsed="0" w:qFormat="1"/>
+    <w:lsdException w:name="Bibliography" w:uiPriority="37"/>
+    <w:lsdException w:name="TOC Heading" w:uiPriority="39" w:qFormat="1"/>
+  </w:latentStyles>
+  <w:style w:type="paragraph" w:default="1" w:styleId="a">
+    <w:name w:val="Normal"/>
+    <w:qFormat/>
+    <w:pPr>
+      <w:widowControl w:val="0"/>
+      <w:jc w:val="both"/>
+    </w:pPr>
+  </w:style>
+  <w:style w:type="character" w:default="1" w:styleId="a0">
+    <w:name w:val="Default Paragraph Font"/>
+    <w:uiPriority w:val="1"/>
+    <w:semiHidden/>
+    <w:unhideWhenUsed/>
+  </w:style>
+  <w:style w:type="table" w:default="1" w:styleId="a1">
+    <w:name w:val="Normal Table"/>
+    <w:uiPriority w:val="99"/>
+    <w:semiHidden/>
+    <w:unhideWhenUsed/>
+    <w:tblPr>
+      <w:tblInd w:w="0" w:type="dxa"/>
+      <w:tblCellMar>
+        <w:top w:w="0" w:type="dxa"/>
+        <w:left w:w="108" w:type="dxa"/>
+        <w:bottom w:w="0" w:type="dxa"/>
+        <w:right w:w="108" w:type="dxa"/>
+      </w:tblCellMar>
+    </w:tblPr>
+  </w:style>
+  <w:style w:type="numbering" w:default="1" w:styleId="a2">
+    <w:name w:val="No List"/>
+    <w:uiPriority w:val="99"/>
+    <w:semiHidden/>
+    <w:unhideWhenUsed/>
+  </w:style>
+  <w:style w:type="character" w:styleId="a3">
+    <w:name w:val="Placeholder Text"/>
+    <w:basedOn w:val="a0"/>
+    <w:uiPriority w:val="99"/>
+    <w:semiHidden/>
+    <w:rsid w:val="006D7F18"/>
+    <w:rPr>
+      <w:color w:val="808080"/>
+    </w:rPr>
+  </w:style>
+</w:styles>
+</file>
+
+<file path=word/glossary/webSettings.xml><?xml version="1.0" encoding="utf-8"?>
+<w:webSettings xmlns:mc="http://schemas.openxmlformats.org/markup-compatibility/2006" xmlns:r="http://schemas.openxmlformats.org/officeDocument/2006/relationships" xmlns:w="http://schemas.openxmlformats.org/wordprocessingml/2006/main" xmlns:w14="http://schemas.microsoft.com/office/word/2010/wordml" mc:Ignorable="w14">
+  <w:optimizeForBrowser/>
+  <w:allowPNG/>
+</w:webSettings>
+</file>
+
 <file path=word/theme/theme1.xml><?xml version="1.0" encoding="utf-8"?>
 <a:theme xmlns:a="http://schemas.openxmlformats.org/drawingml/2006/main" name="Office Theme">
   <a:themeElements>
@@ -11211,7 +12303,7 @@
 </file>
 
 <file path=customXml/itemProps1.xml><?xml version="1.0" encoding="utf-8"?>
-<ds:datastoreItem xmlns:ds="http://schemas.openxmlformats.org/officeDocument/2006/customXml" ds:itemID="{07A13989-0A24-45D5-9175-B527BBDEF076}">
+<ds:datastoreItem xmlns:ds="http://schemas.openxmlformats.org/officeDocument/2006/customXml" ds:itemID="{8F4F36BC-2C5B-4411-9634-641C69ED5EFA}">
   <ds:schemaRefs>
     <ds:schemaRef ds:uri="http://schemas.openxmlformats.org/officeDocument/2006/bibliography"/>
   </ds:schemaRefs>

</xml_diff>